<commit_message>
Scheduler now calculates prereq chain
</commit_message>
<xml_diff>
--- a/sprint two evalutation.docx
+++ b/sprint two evalutation.docx
@@ -6,15 +6,21 @@
       <w:r>
         <w:t xml:space="preserve">Brendan Hansknecht </w:t>
       </w:r>
+    </w:p>
+    <w:p>
+      <w:r>
+        <w:t xml:space="preserve">1) </w:t>
+      </w:r>
+      <w:r>
+        <w:t>During sprint t</w:t>
+      </w:r>
+      <w:r>
+        <w:t>w</w:t>
+      </w:r>
       <w:bookmarkStart w:id="0" w:name="_GoBack"/>
       <w:bookmarkEnd w:id="0"/>
-    </w:p>
-    <w:p>
-      <w:r>
-        <w:t xml:space="preserve">1) </w:t>
-      </w:r>
-      <w:r>
-        <w:t>During sprint to I worked on the PDF scrapper. Currently it pulls every course out of the pdfs of the degree audit. It is mostly working, but it does not currently differentiate between optional and mandatory classes. IT also does not distinguish cases where a student can pick one of many courses. That being said, it pulls enough to be useful and show the idea behind the course recommendation system.</w:t>
+      <w:r>
+        <w:t>o I worked on the PDF scrapper. Currently it pulls every course out of the pdfs of the degree audit. It is mostly working, but it does not currently differentiate between optional and mandatory classes. IT also does not distinguish cases where a student can pick one of many courses. That being said, it pulls enough to be useful and show the idea behind the course recommendation system.</w:t>
       </w:r>
     </w:p>
     <w:p>
@@ -54,15 +60,13 @@
       </w:r>
       <w:proofErr w:type="spellEnd"/>
       <w:r>
-        <w:t xml:space="preserve"> is continually asking how she can help and trying to get stuff done when she isn’t busy with other school related stuff. She doesn’t’ get as much done as Sam, but she </w:t>
-      </w:r>
-      <w:proofErr w:type="spellStart"/>
-      <w:r>
-        <w:t>manges</w:t>
-      </w:r>
-      <w:proofErr w:type="spellEnd"/>
-      <w:r>
-        <w:t xml:space="preserve"> to really help when presentation come along.</w:t>
+        <w:t xml:space="preserve"> is continually asking how she can help and trying to get stuff done when she isn’t busy with other school related stuff. She doesn’t’ get as much done as Sam, but she man</w:t>
+      </w:r>
+      <w:r>
+        <w:t>a</w:t>
+      </w:r>
+      <w:r>
+        <w:t>ges to really help when presentation come along.</w:t>
       </w:r>
     </w:p>
     <w:p>
@@ -93,7 +97,13 @@
     </w:p>
     <w:p>
       <w:r>
-        <w:t>3) Sprint to really made me realize how hard it is to get people to actually get work done. Some people are motivated and pull their load, but the others are not. There is nothing I can do to get people to work, I can only help to pick up the slack.</w:t>
+        <w:t>3) Sprint t</w:t>
+      </w:r>
+      <w:r>
+        <w:t>w</w:t>
+      </w:r>
+      <w:r>
+        <w:t>o really made me realize how hard it is to get people to actually get work done. Some people are motivated and pull their load, but the others are not. There is nothing I can do to get people to work, I can only help to pick up the slack.</w:t>
       </w:r>
     </w:p>
     <w:sectPr>

</xml_diff>